<commit_message>
Updated support for Kashmiri
</commit_message>
<xml_diff>
--- a/source/Inscript Layout.docx
+++ b/source/Inscript Layout.docx
@@ -2,6 +2,30 @@
 <file path=word/document.xml><?xml version="1.0" encoding="utf-8"?>
 <w:document xmlns:wpc="http://schemas.microsoft.com/office/word/2010/wordprocessingCanvas" xmlns:cx="http://schemas.microsoft.com/office/drawing/2014/chartex" xmlns:cx1="http://schemas.microsoft.com/office/drawing/2015/9/8/chartex" xmlns:cx2="http://schemas.microsoft.com/office/drawing/2015/10/21/chartex" xmlns:cx3="http://schemas.microsoft.com/office/drawing/2016/5/9/chartex" xmlns:cx4="http://schemas.microsoft.com/office/drawing/2016/5/10/chartex" xmlns:cx5="http://schemas.microsoft.com/office/drawing/2016/5/11/chartex" xmlns:cx6="http://schemas.microsoft.com/office/drawing/2016/5/12/chartex" xmlns:cx7="http://schemas.microsoft.com/office/drawing/2016/5/13/chartex" xmlns:cx8="http://schemas.microsoft.com/office/drawing/2016/5/14/chartex" xmlns:mc="http://schemas.openxmlformats.org/markup-compatibility/2006" xmlns:aink="http://schemas.microsoft.com/office/drawing/2016/ink" xmlns:am3d="http://schemas.microsoft.com/office/drawing/2017/model3d" xmlns:o="urn:schemas-microsoft-com:office:office" xmlns:r="http://schemas.openxmlformats.org/officeDocument/2006/relationships" xmlns:m="http://schemas.openxmlformats.org/officeDocument/2006/math" xmlns:v="urn:schemas-microsoft-com:vml" xmlns:wp14="http://schemas.microsoft.com/office/word/2010/wordprocessingDrawing" xmlns:wp="http://schemas.openxmlformats.org/drawingml/2006/wordprocessingDrawing" xmlns:w10="urn:schemas-microsoft-com:office:word" xmlns:w="http://schemas.openxmlformats.org/wordprocessingml/2006/main" xmlns:w14="http://schemas.microsoft.com/office/word/2010/wordml" xmlns:w15="http://schemas.microsoft.com/office/word/2012/wordml" xmlns:w16cex="http://schemas.microsoft.com/office/word/2018/wordml/cex" xmlns:w16cid="http://schemas.microsoft.com/office/word/2016/wordml/cid" xmlns:w16="http://schemas.microsoft.com/office/word/2018/wordml" xmlns:w16sdtdh="http://schemas.microsoft.com/office/word/2020/wordml/sdtdatahash" xmlns:w16se="http://schemas.microsoft.com/office/word/2015/wordml/symex" xmlns:wpg="http://schemas.microsoft.com/office/word/2010/wordprocessingGroup" xmlns:wpi="http://schemas.microsoft.com/office/word/2010/wordprocessingInk" xmlns:wne="http://schemas.microsoft.com/office/word/2006/wordml" xmlns:wps="http://schemas.microsoft.com/office/word/2010/wordprocessingShape" mc:Ignorable="w14 w15 w16se w16cid w16 w16cex w16sdtdh wp14">
   <w:body>
+    <w:p>
+      <w:pPr>
+        <w:rPr>
+          <w:sz w:val="32"/>
+          <w:szCs w:val="32"/>
+        </w:rPr>
+      </w:pPr>
+      <w:proofErr w:type="spellStart"/>
+      <w:r>
+        <w:rPr>
+          <w:sz w:val="32"/>
+          <w:szCs w:val="32"/>
+        </w:rPr>
+        <w:t>Inscript</w:t>
+      </w:r>
+      <w:proofErr w:type="spellEnd"/>
+      <w:r>
+        <w:rPr>
+          <w:sz w:val="32"/>
+          <w:szCs w:val="32"/>
+        </w:rPr>
+        <w:t xml:space="preserve"> Layout</w:t>
+      </w:r>
+    </w:p>
     <w:p>
       <w:pPr>
         <w:rPr>
@@ -14,27 +38,11 @@
           <w:sz w:val="32"/>
           <w:szCs w:val="32"/>
         </w:rPr>
-        <w:t>Inscript Layout</w:t>
-      </w:r>
-    </w:p>
-    <w:p>
-      <w:pPr>
-        <w:rPr>
-          <w:sz w:val="32"/>
-          <w:szCs w:val="32"/>
-        </w:rPr>
-      </w:pPr>
-    </w:p>
-    <w:p>
-      <w:r>
-        <w:rPr>
-          <w:noProof/>
-        </w:rPr>
         <w:drawing>
-          <wp:inline distT="0" distB="0" distL="0" distR="0" wp14:anchorId="75C38950" wp14:editId="29EDB943">
-            <wp:extent cx="5943600" cy="2860675"/>
-            <wp:effectExtent l="0" t="0" r="0" b="0"/>
-            <wp:docPr id="1" name="Picture 1" descr="A picture containing text, keyboard, electronics&#10;&#10;Description automatically generated"/>
+          <wp:inline distT="0" distB="0" distL="0" distR="0" wp14:anchorId="5E5EEAF0" wp14:editId="6B36FF50">
+            <wp:extent cx="5943600" cy="1840865"/>
+            <wp:effectExtent l="0" t="0" r="0" b="6985"/>
+            <wp:docPr id="4" name="Picture 4" descr="A screenshot of a computer&#10;&#10;Description automatically generated with low confidence"/>
             <wp:cNvGraphicFramePr>
               <a:graphicFrameLocks xmlns:a="http://schemas.openxmlformats.org/drawingml/2006/main" noChangeAspect="1"/>
             </wp:cNvGraphicFramePr>
@@ -42,23 +50,30 @@
               <a:graphicData uri="http://schemas.openxmlformats.org/drawingml/2006/picture">
                 <pic:pic xmlns:pic="http://schemas.openxmlformats.org/drawingml/2006/picture">
                   <pic:nvPicPr>
-                    <pic:cNvPr id="1" name="Picture 1" descr="A picture containing text, keyboard, electronics&#10;&#10;Description automatically generated"/>
+                    <pic:cNvPr id="4" name="Picture 4" descr="A screenshot of a computer&#10;&#10;Description automatically generated with low confidence"/>
                     <pic:cNvPicPr/>
                   </pic:nvPicPr>
-                  <pic:blipFill>
+                  <pic:blipFill rotWithShape="1">
                     <a:blip r:embed="rId4"/>
-                    <a:stretch>
-                      <a:fillRect/>
-                    </a:stretch>
+                    <a:srcRect t="12258"/>
+                    <a:stretch/>
                   </pic:blipFill>
-                  <pic:spPr>
+                  <pic:spPr bwMode="auto">
                     <a:xfrm>
                       <a:off x="0" y="0"/>
-                      <a:ext cx="5943600" cy="2860675"/>
+                      <a:ext cx="5943600" cy="1840865"/>
                     </a:xfrm>
                     <a:prstGeom prst="rect">
                       <a:avLst/>
                     </a:prstGeom>
+                    <a:ln>
+                      <a:noFill/>
+                    </a:ln>
+                    <a:extLst>
+                      <a:ext uri="{53640926-AAD7-44D8-BBD7-CCE9431645EC}">
+                        <a14:shadowObscured xmlns:a14="http://schemas.microsoft.com/office/drawing/2010/main"/>
+                      </a:ext>
+                    </a:extLst>
                   </pic:spPr>
                 </pic:pic>
               </a:graphicData>
@@ -67,17 +82,16 @@
         </w:drawing>
       </w:r>
     </w:p>
-    <w:p/>
     <w:p>
       <w:r>
         <w:rPr>
           <w:noProof/>
         </w:rPr>
         <w:drawing>
-          <wp:inline distT="0" distB="0" distL="0" distR="0" wp14:anchorId="02F84B7B" wp14:editId="284FA952">
-            <wp:extent cx="5943600" cy="2922905"/>
+          <wp:inline distT="0" distB="0" distL="0" distR="0" wp14:anchorId="49188DF8" wp14:editId="60FF1DD6">
+            <wp:extent cx="5906485" cy="2333625"/>
             <wp:effectExtent l="0" t="0" r="0" b="0"/>
-            <wp:docPr id="2" name="Picture 2" descr="A picture containing text, keyboard, electronics&#10;&#10;Description automatically generated"/>
+            <wp:docPr id="1" name="Picture 1" descr="A picture containing text&#10;&#10;Description automatically generated"/>
             <wp:cNvGraphicFramePr>
               <a:graphicFrameLocks xmlns:a="http://schemas.openxmlformats.org/drawingml/2006/main" noChangeAspect="1"/>
             </wp:cNvGraphicFramePr>
@@ -85,23 +99,30 @@
               <a:graphicData uri="http://schemas.openxmlformats.org/drawingml/2006/picture">
                 <pic:pic xmlns:pic="http://schemas.openxmlformats.org/drawingml/2006/picture">
                   <pic:nvPicPr>
-                    <pic:cNvPr id="2" name="Picture 2" descr="A picture containing text, keyboard, electronics&#10;&#10;Description automatically generated"/>
+                    <pic:cNvPr id="1" name="Picture 1" descr="A picture containing text&#10;&#10;Description automatically generated"/>
                     <pic:cNvPicPr/>
                   </pic:nvPicPr>
-                  <pic:blipFill>
+                  <pic:blipFill rotWithShape="1">
                     <a:blip r:embed="rId5"/>
-                    <a:stretch>
-                      <a:fillRect/>
-                    </a:stretch>
+                    <a:srcRect l="31971" t="33333" r="9210" b="25353"/>
+                    <a:stretch/>
                   </pic:blipFill>
-                  <pic:spPr>
+                  <pic:spPr bwMode="auto">
                     <a:xfrm>
                       <a:off x="0" y="0"/>
-                      <a:ext cx="5943600" cy="2922905"/>
+                      <a:ext cx="5920053" cy="2338986"/>
                     </a:xfrm>
                     <a:prstGeom prst="rect">
                       <a:avLst/>
                     </a:prstGeom>
+                    <a:ln>
+                      <a:noFill/>
+                    </a:ln>
+                    <a:extLst>
+                      <a:ext uri="{53640926-AAD7-44D8-BBD7-CCE9431645EC}">
+                        <a14:shadowObscured xmlns:a14="http://schemas.microsoft.com/office/drawing/2010/main"/>
+                      </a:ext>
+                    </a:extLst>
                   </pic:spPr>
                 </pic:pic>
               </a:graphicData>
@@ -110,6 +131,116 @@
         </w:drawing>
       </w:r>
     </w:p>
+    <w:p/>
+    <w:p/>
+    <w:p/>
+    <w:p/>
+    <w:p/>
+    <w:p/>
+    <w:p/>
+    <w:p/>
+    <w:p/>
+    <w:p/>
+    <w:p/>
+    <w:p/>
+    <w:p/>
+    <w:p>
+      <w:r>
+        <w:drawing>
+          <wp:inline distT="0" distB="0" distL="0" distR="0" wp14:anchorId="59B1A6D6" wp14:editId="5C6CC1A0">
+            <wp:extent cx="5943600" cy="1824037"/>
+            <wp:effectExtent l="0" t="0" r="0" b="5080"/>
+            <wp:docPr id="8" name="Picture 8" descr="A screenshot of a computer screen&#10;&#10;Description automatically generated with medium confidence"/>
+            <wp:cNvGraphicFramePr>
+              <a:graphicFrameLocks xmlns:a="http://schemas.openxmlformats.org/drawingml/2006/main" noChangeAspect="1"/>
+            </wp:cNvGraphicFramePr>
+            <a:graphic xmlns:a="http://schemas.openxmlformats.org/drawingml/2006/main">
+              <a:graphicData uri="http://schemas.openxmlformats.org/drawingml/2006/picture">
+                <pic:pic xmlns:pic="http://schemas.openxmlformats.org/drawingml/2006/picture">
+                  <pic:nvPicPr>
+                    <pic:cNvPr id="8" name="Picture 8" descr="A screenshot of a computer screen&#10;&#10;Description automatically generated with medium confidence"/>
+                    <pic:cNvPicPr/>
+                  </pic:nvPicPr>
+                  <pic:blipFill rotWithShape="1">
+                    <a:blip r:embed="rId6"/>
+                    <a:srcRect t="12557"/>
+                    <a:stretch/>
+                  </pic:blipFill>
+                  <pic:spPr bwMode="auto">
+                    <a:xfrm>
+                      <a:off x="0" y="0"/>
+                      <a:ext cx="5943600" cy="1824037"/>
+                    </a:xfrm>
+                    <a:prstGeom prst="rect">
+                      <a:avLst/>
+                    </a:prstGeom>
+                    <a:ln>
+                      <a:noFill/>
+                    </a:ln>
+                    <a:extLst>
+                      <a:ext uri="{53640926-AAD7-44D8-BBD7-CCE9431645EC}">
+                        <a14:shadowObscured xmlns:a14="http://schemas.microsoft.com/office/drawing/2010/main"/>
+                      </a:ext>
+                    </a:extLst>
+                  </pic:spPr>
+                </pic:pic>
+              </a:graphicData>
+            </a:graphic>
+          </wp:inline>
+        </w:drawing>
+      </w:r>
+    </w:p>
+    <w:p>
+      <w:r>
+        <w:rPr>
+          <w:noProof/>
+        </w:rPr>
+        <w:drawing>
+          <wp:inline distT="0" distB="0" distL="0" distR="0" wp14:anchorId="1FFEB150" wp14:editId="017DCABF">
+            <wp:extent cx="6005006" cy="2266950"/>
+            <wp:effectExtent l="0" t="0" r="0" b="0"/>
+            <wp:docPr id="3" name="Picture 3" descr="A picture containing application&#10;&#10;Description automatically generated"/>
+            <wp:cNvGraphicFramePr>
+              <a:graphicFrameLocks xmlns:a="http://schemas.openxmlformats.org/drawingml/2006/main" noChangeAspect="1"/>
+            </wp:cNvGraphicFramePr>
+            <a:graphic xmlns:a="http://schemas.openxmlformats.org/drawingml/2006/main">
+              <a:graphicData uri="http://schemas.openxmlformats.org/drawingml/2006/picture">
+                <pic:pic xmlns:pic="http://schemas.openxmlformats.org/drawingml/2006/picture">
+                  <pic:nvPicPr>
+                    <pic:cNvPr id="3" name="Picture 3" descr="A picture containing application&#10;&#10;Description automatically generated"/>
+                    <pic:cNvPicPr/>
+                  </pic:nvPicPr>
+                  <pic:blipFill rotWithShape="1">
+                    <a:blip r:embed="rId7"/>
+                    <a:srcRect l="7692" t="36324" r="32443" b="23498"/>
+                    <a:stretch/>
+                  </pic:blipFill>
+                  <pic:spPr bwMode="auto">
+                    <a:xfrm>
+                      <a:off x="0" y="0"/>
+                      <a:ext cx="6014866" cy="2270672"/>
+                    </a:xfrm>
+                    <a:prstGeom prst="rect">
+                      <a:avLst/>
+                    </a:prstGeom>
+                    <a:ln>
+                      <a:noFill/>
+                    </a:ln>
+                    <a:extLst>
+                      <a:ext uri="{53640926-AAD7-44D8-BBD7-CCE9431645EC}">
+                        <a14:shadowObscured xmlns:a14="http://schemas.microsoft.com/office/drawing/2010/main"/>
+                      </a:ext>
+                    </a:extLst>
+                  </pic:spPr>
+                </pic:pic>
+              </a:graphicData>
+            </a:graphic>
+          </wp:inline>
+        </w:drawing>
+      </w:r>
+    </w:p>
+    <w:p/>
+    <w:p/>
     <w:sectPr>
       <w:pgSz w:w="12240" w:h="15840"/>
       <w:pgMar w:top="1440" w:right="1440" w:bottom="1440" w:left="1440" w:header="720" w:footer="720" w:gutter="0"/>

</xml_diff>